<commit_message>
Added pre-reqs in Doc
</commit_message>
<xml_diff>
--- a/DelegatedUserAdmin_16April2024.docx
+++ b/DelegatedUserAdmin_16April2024.docx
@@ -97,6 +97,19 @@
       </w:pPr>
       <w:r>
         <w:lastRenderedPageBreak/>
+        <w:t>Pre-Req</w:t>
+      </w:r>
+    </w:p>
+    <w:p>
+      <w:r>
+        <w:t>You must have a Verify SaaS tenant. The tenant needs to be enabled with the feature flag that enables “Scope” on the Administrator Role.</w:t>
+      </w:r>
+    </w:p>
+    <w:p>
+      <w:pPr>
+        <w:pStyle w:val="Heading2"/>
+      </w:pPr>
+      <w:r>
         <w:t>Setup</w:t>
       </w:r>
     </w:p>
@@ -482,19 +495,7 @@
         <w:ind w:left="1440"/>
       </w:pPr>
       <w:r>
-        <w:t>curl -X POST https://demos.verify.ibm.com/v1.0/endpoint/default/token -d "client_id=</w:t>
-      </w:r>
-      <w:r>
-        <w:t>&lt;your_client_id&gt;</w:t>
-      </w:r>
-      <w:r>
-        <w:t>&amp;client_secret=</w:t>
-      </w:r>
-      <w:r>
-        <w:t>&lt;your_client_secret&gt;</w:t>
-      </w:r>
-      <w:r>
-        <w:t>&amp;grant_type=client_credentials"</w:t>
+        <w:t>curl -X POST https://demos.verify.ibm.com/v1.0/endpoint/default/token -d "client_id=&lt;your_client_id&gt;&amp;client_secret=&lt;your_client_secret&gt;&amp;grant_type=client_credentials"</w:t>
       </w:r>
     </w:p>
     <w:p>
@@ -580,6 +581,7 @@
         <w:ind w:left="1440"/>
       </w:pPr>
       <w:r>
+        <w:lastRenderedPageBreak/>
         <w:t>curl --request GET \</w:t>
       </w:r>
     </w:p>
@@ -606,7 +608,6 @@
         <w:ind w:left="1440"/>
       </w:pPr>
       <w:r>
-        <w:lastRenderedPageBreak/>
         <w:t xml:space="preserve">     --header '</w:t>
       </w:r>
       <w:proofErr w:type="gramStart"/>
@@ -766,6 +767,9 @@
         <w:ind w:left="1440"/>
       </w:pPr>
       <w:r>
+        <w:rPr>
+          <w:noProof/>
+        </w:rPr>
         <w:drawing>
           <wp:inline distT="0" distB="0" distL="0" distR="0" wp14:anchorId="476176D6" wp14:editId="23BA7C65">
             <wp:extent cx="3460756" cy="905475"/>
@@ -903,6 +907,9 @@
         <w:ind w:left="1440"/>
       </w:pPr>
       <w:r>
+        <w:rPr>
+          <w:noProof/>
+        </w:rPr>
         <w:drawing>
           <wp:inline distT="0" distB="0" distL="0" distR="0" wp14:anchorId="0872382D" wp14:editId="66FB58FF">
             <wp:extent cx="5943600" cy="506730"/>
@@ -1160,11 +1167,7 @@
         </w:numPr>
       </w:pPr>
       <w:r>
-        <w:t xml:space="preserve">Modify the following throughout the </w:t>
-      </w:r>
-      <w:proofErr w:type="spellStart"/>
-      <w:r>
-        <w:t>flow:</w:t>
+        <w:t>Modify the following throughout the flow:</w:t>
       </w:r>
     </w:p>
     <w:p>
@@ -1175,7 +1178,6 @@
           <w:numId w:val="7"/>
         </w:numPr>
       </w:pPr>
-      <w:proofErr w:type="spellEnd"/>
       <w:r>
         <w:t>&lt;</w:t>
       </w:r>
@@ -1290,16 +1292,7 @@
         </w:numPr>
       </w:pPr>
       <w:r>
-        <w:t xml:space="preserve">Trigger the workflow: </w:t>
-      </w:r>
-      <w:r>
-        <w:t>https://</w:t>
-      </w:r>
-      <w:r>
-        <w:t>&lt;your_tenant_id&gt;</w:t>
-      </w:r>
-      <w:r>
-        <w:t>/flows/?reference=delegated_admin_create_user</w:t>
+        <w:t>Trigger the workflow: https://&lt;your_tenant_id&gt;/flows/?reference=delegated_admin_create_user</w:t>
       </w:r>
     </w:p>
     <w:p>
@@ -1311,16 +1304,7 @@
         </w:numPr>
       </w:pPr>
       <w:r>
-        <w:t>L</w:t>
-      </w:r>
-      <w:r>
-        <w:t xml:space="preserve">ogin as </w:t>
-      </w:r>
-      <w:r>
-        <w:t xml:space="preserve">your delegated admin: e.g. </w:t>
-      </w:r>
-      <w:r>
-        <w:t xml:space="preserve">delegated.admin001@yopmail.com </w:t>
+        <w:t xml:space="preserve">Login as your delegated admin: e.g. delegated.admin001@yopmail.com </w:t>
       </w:r>
     </w:p>
     <w:p>
@@ -1335,10 +1319,7 @@
         <w:t>Provide the form details to c</w:t>
       </w:r>
       <w:r>
-        <w:t>reate a new user</w:t>
-      </w:r>
-      <w:r>
-        <w:t xml:space="preserve">. For example: </w:t>
+        <w:t xml:space="preserve">reate a new user. For example: </w:t>
       </w:r>
     </w:p>
     <w:p>
@@ -1389,13 +1370,7 @@
         </w:numPr>
       </w:pPr>
       <w:r>
-        <w:t>Once completed you will land on the launchpad. Select “</w:t>
-      </w:r>
-      <w:r>
-        <w:t>Switch to Admin</w:t>
-      </w:r>
-      <w:r>
-        <w:t>”</w:t>
+        <w:t>Once completed you will land on the launchpad. Select “Switch to Admin”</w:t>
       </w:r>
     </w:p>
     <w:p>
@@ -1407,10 +1382,7 @@
         </w:numPr>
       </w:pPr>
       <w:r>
-        <w:t>S</w:t>
-      </w:r>
-      <w:r>
-        <w:t xml:space="preserve">elect </w:t>
+        <w:t xml:space="preserve">Select </w:t>
       </w:r>
       <w:proofErr w:type="spellStart"/>
       <w:proofErr w:type="gramStart"/>

</xml_diff>